<commit_message>
WIP: Product Backlog(DONE: 46 and 47)
</commit_message>
<xml_diff>
--- a/project-tracker.docx
+++ b/project-tracker.docx
@@ -4703,6 +4703,7 @@
               <w:rPr>
                 <w:rFonts w:cstheme="minorHAnsi"/>
                 <w:sz w:val="24"/>
+                <w:highlight w:val="cyan"/>
               </w:rPr>
               <w:t>As an admin, I should be able to edit user accounts so that I can update user accounts in case of login issues</w:t>
             </w:r>
@@ -4794,8 +4795,9 @@
               <w:rPr>
                 <w:rFonts w:cstheme="minorHAnsi"/>
                 <w:sz w:val="24"/>
-              </w:rPr>
-              <w:t>As an admin, I should be able to delete/remove user accounts so that I can remove user accounts that are no longer have access in the PUP Medical Clinic Record Manageme</w:t>
+                <w:highlight w:val="cyan"/>
+              </w:rPr>
+              <w:t>As an admin, I should be able to delete/remove user accounts so that I can remove us</w:t>
             </w:r>
             <w:bookmarkStart w:id="0" w:name="_GoBack"/>
             <w:bookmarkEnd w:id="0"/>
@@ -4803,8 +4805,9 @@
               <w:rPr>
                 <w:rFonts w:cstheme="minorHAnsi"/>
                 <w:sz w:val="24"/>
-              </w:rPr>
-              <w:t>nt System.</w:t>
+                <w:highlight w:val="cyan"/>
+              </w:rPr>
+              <w:t>er accounts that are no longer have access in the PUP Medical Clinic Record Management System.</w:t>
             </w:r>
           </w:p>
         </w:tc>

</xml_diff>